<commit_message>
finalisation rapport et readme.txt
</commit_message>
<xml_diff>
--- a/Rapport.docx
+++ b/Rapport.docx
@@ -1,6 +1,6 @@
 
 <file path=word/document.xml><?xml version="1.0" encoding="utf-8"?>
-<w:document xmlns:wpc="http://schemas.microsoft.com/office/word/2010/wordprocessingCanvas" xmlns:cx="http://schemas.microsoft.com/office/drawing/2014/chartex" xmlns:cx1="http://schemas.microsoft.com/office/drawing/2015/9/8/chartex" xmlns:cx2="http://schemas.microsoft.com/office/drawing/2015/10/21/chartex" xmlns:cx3="http://schemas.microsoft.com/office/drawing/2016/5/9/chartex" xmlns:cx4="http://schemas.microsoft.com/office/drawing/2016/5/10/chartex" xmlns:cx5="http://schemas.microsoft.com/office/drawing/2016/5/11/chartex" xmlns:cx6="http://schemas.microsoft.com/office/drawing/2016/5/12/chartex" xmlns:cx7="http://schemas.microsoft.com/office/drawing/2016/5/13/chartex" xmlns:cx8="http://schemas.microsoft.com/office/drawing/2016/5/14/chartex" xmlns:mc="http://schemas.openxmlformats.org/markup-compatibility/2006" xmlns:aink="http://schemas.microsoft.com/office/drawing/2016/ink" xmlns:am3d="http://schemas.microsoft.com/office/drawing/2017/model3d" xmlns:o="urn:schemas-microsoft-com:office:office" xmlns:oel="http://schemas.microsoft.com/office/2019/extlst" xmlns:r="http://schemas.openxmlformats.org/officeDocument/2006/relationships" xmlns:m="http://schemas.openxmlformats.org/officeDocument/2006/math" xmlns:v="urn:schemas-microsoft-com:vml" xmlns:wp14="http://schemas.microsoft.com/office/word/2010/wordprocessingDrawing" xmlns:wp="http://schemas.openxmlformats.org/drawingml/2006/wordprocessingDrawing" xmlns:w10="urn:schemas-microsoft-com:office:word" xmlns:w="http://schemas.openxmlformats.org/wordprocessingml/2006/main" xmlns:w14="http://schemas.microsoft.com/office/word/2010/wordml" xmlns:w15="http://schemas.microsoft.com/office/word/2012/wordml" xmlns:w16cex="http://schemas.microsoft.com/office/word/2018/wordml/cex" xmlns:w16cid="http://schemas.microsoft.com/office/word/2016/wordml/cid" xmlns:w16="http://schemas.microsoft.com/office/word/2018/wordml" xmlns:w16sdtdh="http://schemas.microsoft.com/office/word/2020/wordml/sdtdatahash" xmlns:w16se="http://schemas.microsoft.com/office/word/2015/wordml/symex" xmlns:wpg="http://schemas.microsoft.com/office/word/2010/wordprocessingGroup" xmlns:wpi="http://schemas.microsoft.com/office/word/2010/wordprocessingInk" xmlns:wne="http://schemas.microsoft.com/office/word/2006/wordml" xmlns:wps="http://schemas.microsoft.com/office/word/2010/wordprocessingShape" mc:Ignorable="w14 w15 w16se w16cid w16 w16cex w16sdtdh wp14">
+<w:document xmlns:wpc="http://schemas.microsoft.com/office/word/2010/wordprocessingCanvas" xmlns:cx="http://schemas.microsoft.com/office/drawing/2014/chartex" xmlns:cx1="http://schemas.microsoft.com/office/drawing/2015/9/8/chartex" xmlns:cx2="http://schemas.microsoft.com/office/drawing/2015/10/21/chartex" xmlns:cx3="http://schemas.microsoft.com/office/drawing/2016/5/9/chartex" xmlns:cx4="http://schemas.microsoft.com/office/drawing/2016/5/10/chartex" xmlns:cx5="http://schemas.microsoft.com/office/drawing/2016/5/11/chartex" xmlns:cx6="http://schemas.microsoft.com/office/drawing/2016/5/12/chartex" xmlns:cx7="http://schemas.microsoft.com/office/drawing/2016/5/13/chartex" xmlns:cx8="http://schemas.microsoft.com/office/drawing/2016/5/14/chartex" xmlns:mc="http://schemas.openxmlformats.org/markup-compatibility/2006" xmlns:aink="http://schemas.microsoft.com/office/drawing/2016/ink" xmlns:am3d="http://schemas.microsoft.com/office/drawing/2017/model3d" xmlns:o="urn:schemas-microsoft-com:office:office" xmlns:oel="http://schemas.microsoft.com/office/2019/extlst" xmlns:r="http://schemas.openxmlformats.org/officeDocument/2006/relationships" xmlns:m="http://schemas.openxmlformats.org/officeDocument/2006/math" xmlns:v="urn:schemas-microsoft-com:vml" xmlns:wp14="http://schemas.microsoft.com/office/word/2010/wordprocessingDrawing" xmlns:wp="http://schemas.openxmlformats.org/drawingml/2006/wordprocessingDrawing" xmlns:w10="urn:schemas-microsoft-com:office:word" xmlns:w="http://schemas.openxmlformats.org/wordprocessingml/2006/main" xmlns:w14="http://schemas.microsoft.com/office/word/2010/wordml" xmlns:w15="http://schemas.microsoft.com/office/word/2012/wordml" xmlns:w16cex="http://schemas.microsoft.com/office/word/2018/wordml/cex" xmlns:w16cid="http://schemas.microsoft.com/office/word/2016/wordml/cid" xmlns:w16="http://schemas.microsoft.com/office/word/2018/wordml" xmlns:w16sdtdh="http://schemas.microsoft.com/office/word/2020/wordml/sdtdatahash" xmlns:w16se="http://schemas.microsoft.com/office/word/2015/wordml/symex" xmlns:wpg="http://schemas.microsoft.com/office/word/2010/wordprocessingGroup" xmlns:wpi="http://schemas.microsoft.com/office/word/2010/wordprocessingInk" xmlns:wne="http://schemas.microsoft.com/office/word/2006/wordml" xmlns:wps="http://schemas.microsoft.com/office/word/2010/wordprocessingShape" xmlns:a="http://schemas.openxmlformats.org/drawingml/2006/main" xmlns:pic="http://schemas.openxmlformats.org/drawingml/2006/picture" xmlns:a14="http://schemas.microsoft.com/office/drawing/2010/main" mc:Ignorable="w14 w15 w16se w16cid w16 w16cex w16sdtdh wp14">
   <w:body>
     <w:p>
       <w:pPr>
@@ -11,21 +11,11 @@
           <w:szCs w:val="22"/>
         </w:rPr>
       </w:pPr>
-    </w:p>
-    <w:p>
-      <w:pPr>
-        <w:pStyle w:val="Default"/>
-        <w:jc w:val="right"/>
+      <w:r>
         <w:rPr>
           <w:sz w:val="22"/>
           <w:szCs w:val="22"/>
         </w:rPr>
-      </w:pPr>
-      <w:r>
-        <w:rPr>
-          <w:sz w:val="22"/>
-          <w:szCs w:val="22"/>
-        </w:rPr>
         <w:t>Jean-Loup Bergeron, 20134672</w:t>
       </w:r>
     </w:p>
@@ -34,6 +24,7 @@
         <w:jc w:val="right"/>
       </w:pPr>
       <w:r>
+        <w:rPr/>
         <w:t>Antoine Gauthier-Drapeau, 20162765</w:t>
       </w:r>
     </w:p>
@@ -41,41 +32,21 @@
       <w:pPr>
         <w:jc w:val="center"/>
         <w:rPr>
-          <w:b/>
-          <w:bCs/>
-        </w:rPr>
-      </w:pPr>
-    </w:p>
-    <w:p>
-      <w:pPr>
-        <w:jc w:val="center"/>
-        <w:rPr>
-          <w:b/>
-          <w:bCs/>
+          <w:b w:val="1"/>
+          <w:bCs w:val="1"/>
           <w:sz w:val="28"/>
           <w:szCs w:val="28"/>
         </w:rPr>
       </w:pPr>
       <w:r>
         <w:rPr>
-          <w:b/>
-          <w:bCs/>
+          <w:b w:val="1"/>
+          <w:bCs w:val="1"/>
           <w:sz w:val="28"/>
           <w:szCs w:val="28"/>
         </w:rPr>
         <w:t>Rapport TP4</w:t>
       </w:r>
-    </w:p>
-    <w:p>
-      <w:pPr>
-        <w:jc w:val="center"/>
-        <w:rPr>
-          <w:b/>
-          <w:bCs/>
-          <w:sz w:val="28"/>
-          <w:szCs w:val="28"/>
-        </w:rPr>
-      </w:pPr>
     </w:p>
     <w:p>
       <w:pPr>
@@ -99,28 +70,34 @@
         <w:t>Tests boite noire</w:t>
       </w:r>
     </w:p>
-    <w:p>
-      <w:pPr>
-        <w:pStyle w:val="Paragraphedeliste"/>
-      </w:pPr>
-      <w:r>
+    <w:p w14:noSpellErr="1">
+      <w:pPr>
+        <w:pStyle w:val="Paragraphedeliste"/>
+        <w:spacing w:after="80" w:afterAutospacing="off" w:line="240" w:lineRule="auto"/>
+      </w:pPr>
+      <w:r>
+        <w:rPr/>
         <w:t xml:space="preserve">En supposant que le code accepte seulement les devises USD, CAD, GBP, EUR, CHF, INR et AUD ainsi qu’uniquement les montants entre 0 et 10 000, nous en </w:t>
       </w:r>
       <w:r>
+        <w:rPr/>
         <w:t>déduisons</w:t>
       </w:r>
       <w:r>
+        <w:rPr/>
         <w:t xml:space="preserve"> ces hypothèses. </w:t>
       </w:r>
     </w:p>
-    <w:p>
-      <w:pPr>
-        <w:pStyle w:val="Paragraphedeliste"/>
-      </w:pPr>
-    </w:p>
-    <w:p>
-      <w:pPr>
-        <w:pStyle w:val="Paragraphedeliste"/>
+    <w:p w14:noSpellErr="1">
+      <w:pPr>
+        <w:pStyle w:val="Paragraphedeliste"/>
+        <w:spacing w:after="80" w:afterAutospacing="off" w:line="240" w:lineRule="auto"/>
+      </w:pPr>
+    </w:p>
+    <w:p>
+      <w:pPr>
+        <w:pStyle w:val="Paragraphedeliste"/>
+        <w:spacing w:after="80" w:afterAutospacing="off" w:line="240" w:lineRule="auto"/>
       </w:pPr>
       <w:r>
         <w:rPr>
@@ -129,17 +106,14 @@
         <w:t>Hypothèse 1</w:t>
       </w:r>
       <w:r>
+        <w:rPr/>
         <w:t> : La conversion d’un montant d’une devise x à une devise y suivit par la conversion du nouveau montant en devise y à la devise x devrait donner le montant initial.</w:t>
       </w:r>
     </w:p>
     <w:p>
       <w:pPr>
         <w:pStyle w:val="Paragraphedeliste"/>
-      </w:pPr>
-    </w:p>
-    <w:p>
-      <w:pPr>
-        <w:pStyle w:val="Paragraphedeliste"/>
+        <w:spacing w:after="80" w:afterAutospacing="off" w:line="240" w:lineRule="auto"/>
       </w:pPr>
       <w:r>
         <w:rPr>
@@ -154,229 +128,244 @@
         <w:t>2</w:t>
       </w:r>
       <w:r>
+        <w:rPr/>
         <w:t> : La conversion d’un montant de devise x vers une devise non connu y</w:t>
       </w:r>
       <w:r>
+        <w:rPr/>
         <w:t xml:space="preserve"> (et </w:t>
       </w:r>
       <w:proofErr w:type="spellStart"/>
       <w:r>
+        <w:rPr/>
         <w:t>vise-versa</w:t>
       </w:r>
       <w:proofErr w:type="spellEnd"/>
       <w:r>
+        <w:rPr/>
         <w:t>)</w:t>
       </w:r>
       <w:r>
+        <w:rPr/>
         <w:t xml:space="preserve"> devrait </w:t>
       </w:r>
       <w:r>
+        <w:rPr/>
         <w:t>renvoyer</w:t>
       </w:r>
       <w:r>
+        <w:rPr/>
         <w:t xml:space="preserve"> une valeur </w:t>
       </w:r>
+      <w:r>
+        <w:rPr/>
+        <w:t>Null</w:t>
+      </w:r>
+      <w:r>
+        <w:rPr/>
+        <w:t>.</w:t>
+      </w:r>
+    </w:p>
+    <w:p>
+      <w:pPr>
+        <w:pStyle w:val="Paragraphedeliste"/>
+        <w:spacing w:after="80" w:afterAutospacing="off" w:line="240" w:lineRule="auto"/>
+      </w:pPr>
+      <w:r>
+        <w:rPr>
+          <w:u w:val="single"/>
+        </w:rPr>
+        <w:t>Hypothèse 3</w:t>
+      </w:r>
+      <w:r>
+        <w:rPr/>
+        <w:t> : Les paramètres « </w:t>
+      </w:r>
       <w:proofErr w:type="spellStart"/>
       <w:r>
-        <w:t>Null</w:t>
+        <w:rPr/>
+        <w:t>from</w:t>
       </w:r>
       <w:proofErr w:type="spellEnd"/>
       <w:r>
+        <w:rPr/>
+        <w:t xml:space="preserve"> » et « to » de la fonction « </w:t>
+      </w:r>
+      <w:proofErr w:type="spellStart"/>
+      <w:r>
+        <w:rPr/>
+        <w:t>convert</w:t>
+      </w:r>
+      <w:proofErr w:type="spellEnd"/>
+      <w:r>
+        <w:rPr/>
+        <w:t> »</w:t>
+      </w:r>
+      <w:r>
+        <w:rPr/>
+        <w:t xml:space="preserve"> devrait</w:t>
+      </w:r>
+      <w:r>
+        <w:rPr/>
+        <w:t xml:space="preserve"> être limité à trois charactères. Dans le cas d’une entré plus grande ou plus petite que 3, la fonction devrait renvoyer </w:t>
+      </w:r>
+      <w:r>
+        <w:rPr/>
+        <w:t xml:space="preserve">un </w:t>
+      </w:r>
+      <w:r>
+        <w:rPr/>
+        <w:t>message d’erreur</w:t>
+      </w:r>
+      <w:r>
+        <w:rPr/>
         <w:t>.</w:t>
       </w:r>
     </w:p>
     <w:p>
       <w:pPr>
         <w:pStyle w:val="Paragraphedeliste"/>
-      </w:pPr>
-    </w:p>
-    <w:p>
-      <w:pPr>
-        <w:pStyle w:val="Paragraphedeliste"/>
+        <w:spacing w:after="80" w:afterAutospacing="off" w:line="240" w:lineRule="auto"/>
       </w:pPr>
       <w:r>
         <w:rPr>
           <w:u w:val="single"/>
         </w:rPr>
-        <w:t>Hypothèse 3</w:t>
-      </w:r>
-      <w:r>
-        <w:t> : Les paramètres « </w:t>
-      </w:r>
-      <w:proofErr w:type="spellStart"/>
-      <w:r>
-        <w:t>from</w:t>
-      </w:r>
-      <w:proofErr w:type="spellEnd"/>
-      <w:r>
-        <w:t xml:space="preserve"> » et « to » de la fonction « </w:t>
-      </w:r>
-      <w:proofErr w:type="spellStart"/>
-      <w:r>
-        <w:t>convert</w:t>
-      </w:r>
-      <w:proofErr w:type="spellEnd"/>
-      <w:r>
-        <w:t> »</w:t>
-      </w:r>
-      <w:r>
-        <w:t xml:space="preserve"> devrait</w:t>
-      </w:r>
-      <w:r>
-        <w:t xml:space="preserve"> être limité à trois charactères. Dans le cas d’une entré plus grande ou plus petite que 3, la fonction devrait renvoyer </w:t>
-      </w:r>
-      <w:r>
-        <w:t xml:space="preserve">un </w:t>
-      </w:r>
-      <w:r>
-        <w:t>message d’erreur</w:t>
-      </w:r>
-      <w:r>
+        <w:t>Hypothèse 4</w:t>
+      </w:r>
+      <w:r>
+        <w:rPr/>
+        <w:t xml:space="preserve"> : Un montant inférieur à 0 serait supposé de renvoyer un </w:t>
+      </w:r>
+      <w:r>
+        <w:rPr/>
+        <w:t xml:space="preserve">montant </w:t>
+      </w:r>
+      <w:r>
+        <w:rPr/>
+        <w:t>un message d’erreur</w:t>
+      </w:r>
+      <w:r>
+        <w:rPr/>
         <w:t>.</w:t>
       </w:r>
     </w:p>
     <w:p>
       <w:pPr>
         <w:pStyle w:val="Paragraphedeliste"/>
-      </w:pPr>
-    </w:p>
-    <w:p>
-      <w:pPr>
-        <w:pStyle w:val="Paragraphedeliste"/>
+        <w:spacing w:after="80" w:afterAutospacing="off" w:line="240" w:lineRule="auto"/>
       </w:pPr>
       <w:r>
         <w:rPr>
           <w:u w:val="single"/>
         </w:rPr>
-        <w:t>Hypothèse 4</w:t>
-      </w:r>
-      <w:r>
-        <w:t xml:space="preserve"> : Un montant inférieur à 0 serait supposé de renvoyer un </w:t>
-      </w:r>
-      <w:r>
-        <w:t xml:space="preserve">montant </w:t>
-      </w:r>
-      <w:r>
+        <w:t>Hypothèse 5</w:t>
+      </w:r>
+      <w:r>
+        <w:rPr/>
+        <w:t xml:space="preserve"> : Un montant supérieur à 10 000 devrait renvoyer </w:t>
+      </w:r>
+      <w:r>
+        <w:rPr/>
+        <w:t xml:space="preserve">un montant </w:t>
+      </w:r>
+      <w:r>
+        <w:rPr/>
         <w:t>un message d’erreur</w:t>
       </w:r>
       <w:r>
+        <w:rPr/>
         <w:t>.</w:t>
       </w:r>
     </w:p>
     <w:p>
       <w:pPr>
         <w:pStyle w:val="Paragraphedeliste"/>
-      </w:pPr>
-    </w:p>
-    <w:p>
-      <w:pPr>
-        <w:pStyle w:val="Paragraphedeliste"/>
+        <w:spacing w:after="80" w:afterAutospacing="off" w:line="240" w:lineRule="auto"/>
       </w:pPr>
       <w:r>
         <w:rPr>
           <w:u w:val="single"/>
         </w:rPr>
-        <w:t>Hypothèse 5</w:t>
-      </w:r>
-      <w:r>
-        <w:t xml:space="preserve"> : Un montant supérieur à 10 000 devrait renvoyer </w:t>
-      </w:r>
-      <w:r>
-        <w:t xml:space="preserve">un montant </w:t>
-      </w:r>
-      <w:r>
-        <w:t>un message d’erreur</w:t>
-      </w:r>
-      <w:r>
-        <w:t>.</w:t>
-      </w:r>
-    </w:p>
-    <w:p>
-      <w:pPr>
-        <w:pStyle w:val="Paragraphedeliste"/>
-      </w:pPr>
-    </w:p>
-    <w:p>
-      <w:pPr>
-        <w:pStyle w:val="Paragraphedeliste"/>
+        <w:t>Hypothèse 6</w:t>
+      </w:r>
+      <w:r>
+        <w:rPr/>
+        <w:t> : Un montant égal à 0 ou égal à 10 000 devrait être accepté</w:t>
+      </w:r>
+      <w:r>
+        <w:rPr/>
+        <w:t xml:space="preserve"> et convertit</w:t>
+      </w:r>
+      <w:r>
+        <w:rPr/>
+        <w:t xml:space="preserve">. </w:t>
+      </w:r>
+    </w:p>
+    <w:p w14:noSpellErr="1">
+      <w:pPr>
+        <w:pStyle w:val="Paragraphedeliste"/>
+        <w:spacing w:after="80" w:afterAutospacing="off" w:line="240" w:lineRule="auto"/>
       </w:pPr>
       <w:r>
         <w:rPr>
           <w:u w:val="single"/>
         </w:rPr>
-        <w:t>Hypothèse 6</w:t>
-      </w:r>
-      <w:r>
-        <w:t> : Un montant égal à 0 ou égal à 10 000 devrait être accepté</w:t>
-      </w:r>
-      <w:r>
-        <w:t xml:space="preserve"> et convertit</w:t>
-      </w:r>
-      <w:r>
+        <w:t xml:space="preserve">Hypothèse </w:t>
+      </w:r>
+      <w:r>
+        <w:rPr>
+          <w:u w:val="single"/>
+        </w:rPr>
+        <w:t>7</w:t>
+      </w:r>
+      <w:r>
+        <w:rPr/>
+        <w:t> : Un montant z</w:t>
+      </w:r>
+      <w:r>
+        <w:rPr/>
+        <w:t xml:space="preserve"> &gt; 10 000</w:t>
+      </w:r>
+      <w:r>
+        <w:rPr/>
+        <w:t xml:space="preserve"> convertit à partir d’un montant x &lt;= 10 000 ne devrait pas être re-convertissable comme l’hypothèse 1 le décrit. </w:t>
+      </w:r>
+      <w:r>
+        <w:rPr/>
+        <w:t>Un</w:t>
+      </w:r>
+      <w:r>
+        <w:rPr/>
+        <w:t xml:space="preserve"> message d’erreur devrait être retourné</w:t>
+      </w:r>
+      <w:r>
+        <w:rPr/>
         <w:t xml:space="preserve">. </w:t>
       </w:r>
     </w:p>
     <w:p>
       <w:pPr>
-        <w:pStyle w:val="Paragraphedeliste"/>
-      </w:pPr>
-    </w:p>
-    <w:p>
-      <w:pPr>
-        <w:pStyle w:val="Paragraphedeliste"/>
-      </w:pPr>
+        <w:spacing w:after="80" w:afterAutospacing="off" w:line="240" w:lineRule="auto"/>
+      </w:pPr>
+      <w:r>
+        <w:tab/>
+      </w:r>
       <w:r>
         <w:rPr>
           <w:u w:val="single"/>
         </w:rPr>
-        <w:t xml:space="preserve">Hypothèse </w:t>
-      </w:r>
-      <w:r>
-        <w:rPr>
-          <w:u w:val="single"/>
-        </w:rPr>
-        <w:t>7</w:t>
-      </w:r>
-      <w:r>
-        <w:t> : Un montant z</w:t>
-      </w:r>
-      <w:r>
-        <w:t xml:space="preserve"> &gt; 10 000</w:t>
-      </w:r>
-      <w:r>
-        <w:t xml:space="preserve"> convertit à partir d’un montant x &lt;= 10 000 ne devrait pas être re-convertissable comme l’hypothèse 1 le décrit. </w:t>
-      </w:r>
-      <w:r>
-        <w:t>Un</w:t>
-      </w:r>
-      <w:r>
-        <w:t xml:space="preserve"> message d’erreur devrait être retourné</w:t>
-      </w:r>
-      <w:r>
-        <w:t xml:space="preserve">. </w:t>
-      </w:r>
-    </w:p>
-    <w:p>
-      <w:r>
-        <w:tab/>
-      </w:r>
-      <w:r>
-        <w:rPr>
-          <w:u w:val="single"/>
-        </w:rPr>
         <w:t>Hypothèse 8 </w:t>
       </w:r>
       <w:r>
+        <w:rPr/>
         <w:t xml:space="preserve">: Un montant </w:t>
       </w:r>
       <w:r>
+        <w:rPr/>
         <w:t xml:space="preserve">compris entre 0 et 10 000 devrait être accepté et convertit. </w:t>
       </w:r>
-      <w:r>
-        <w:t xml:space="preserve"> </w:t>
-      </w:r>
-    </w:p>
-    <w:p/>
+    </w:p>
     <w:p>
       <w:pPr>
         <w:pStyle w:val="Paragraphedeliste"/>
@@ -515,12 +504,16 @@
         <w:pStyle w:val="Paragraphedeliste"/>
       </w:pPr>
     </w:p>
-    <w:p>
-      <w:pPr>
-        <w:pStyle w:val="Paragraphedeliste"/>
-        <w:rPr>
-          <w:rFonts w:eastAsiaTheme="minorEastAsia"/>
-        </w:rPr>
+    <w:p w14:noSpellErr="1">
+      <w:pPr>
+        <w:pStyle w:val="Paragraphedeliste"/>
+        <w:jc w:val="center"/>
+      </w:pPr>
+    </w:p>
+    <w:p>
+      <w:pPr>
+        <w:pStyle w:val="Paragraphedeliste"/>
+        <w:jc w:val="center"/>
       </w:pPr>
       <m:oMathPara>
         <m:oMath>
@@ -533,7 +526,6 @@
         </m:oMath>
       </m:oMathPara>
     </w:p>
-    <w:p/>
     <w:p>
       <w:pPr>
         <w:pStyle w:val="Paragraphedeliste"/>
@@ -664,7 +656,7 @@
                   </m:r>
                   <m:ctrlPr>
                     <w:rPr>
-                      <w:rFonts w:ascii="Cambria Math" w:eastAsia="Cambria Math" w:hAnsi="Cambria Math" w:cs="Cambria Math"/>
+                      <w:rFonts w:ascii="Cambria Math" w:hAnsi="Cambria Math" w:eastAsia="Cambria Math" w:cs="Cambria Math"/>
                       <w:i/>
                     </w:rPr>
                   </m:ctrlPr>
@@ -829,7 +821,7 @@
                   </m:r>
                   <m:ctrlPr>
                     <w:rPr>
-                      <w:rFonts w:ascii="Cambria Math" w:eastAsia="Cambria Math" w:hAnsi="Cambria Math" w:cs="Cambria Math"/>
+                      <w:rFonts w:ascii="Cambria Math" w:hAnsi="Cambria Math" w:eastAsia="Cambria Math" w:cs="Cambria Math"/>
                       <w:i/>
                     </w:rPr>
                   </m:ctrlPr>
@@ -946,33 +938,33 @@
         </m:r>
         <m:r>
           <w:rPr>
-            <w:rFonts w:ascii="Cambria Math" w:eastAsiaTheme="minorEastAsia" w:hAnsi="Cambria Math"/>
+            <w:rFonts w:ascii="Cambria Math" w:hAnsi="Cambria Math" w:eastAsiaTheme="minorEastAsia"/>
           </w:rPr>
           <m:t xml:space="preserve">, </m:t>
         </m:r>
         <m:r>
           <w:rPr>
-            <w:rFonts w:ascii="Cambria Math" w:eastAsiaTheme="minorEastAsia" w:hAnsi="Cambria Math"/>
+            <w:rFonts w:ascii="Cambria Math" w:hAnsi="Cambria Math" w:eastAsiaTheme="minorEastAsia"/>
             <w:lang w:val="en-CA"/>
           </w:rPr>
           <m:t>to</m:t>
         </m:r>
         <m:r>
           <w:rPr>
-            <w:rFonts w:ascii="Cambria Math" w:eastAsiaTheme="minorEastAsia" w:hAnsi="Cambria Math"/>
+            <w:rFonts w:ascii="Cambria Math" w:hAnsi="Cambria Math" w:eastAsiaTheme="minorEastAsia"/>
           </w:rPr>
           <m:t>=</m:t>
         </m:r>
         <m:r>
           <w:rPr>
-            <w:rFonts w:ascii="Cambria Math" w:eastAsiaTheme="minorEastAsia" w:hAnsi="Cambria Math"/>
+            <w:rFonts w:ascii="Cambria Math" w:hAnsi="Cambria Math" w:eastAsiaTheme="minorEastAsia"/>
             <w:lang w:val="en-CA"/>
           </w:rPr>
           <m:t>CAD</m:t>
         </m:r>
         <m:r>
           <w:rPr>
-            <w:rFonts w:ascii="Cambria Math" w:eastAsiaTheme="minorEastAsia" w:hAnsi="Cambria Math"/>
+            <w:rFonts w:ascii="Cambria Math" w:hAnsi="Cambria Math" w:eastAsiaTheme="minorEastAsia"/>
           </w:rPr>
           <m:t>}</m:t>
         </m:r>
@@ -1149,51 +1141,41 @@
         <w:pStyle w:val="Paragraphedeliste"/>
       </w:pPr>
       <w:r>
-        <w:rPr>
-          <w:noProof/>
-        </w:rPr>
         <w:drawing>
-          <wp:inline distT="0" distB="0" distL="0" distR="0" wp14:anchorId="5E26D8EC" wp14:editId="5747688D">
-            <wp:extent cx="4046220" cy="2712720"/>
+          <wp:inline wp14:editId="098D056B" wp14:anchorId="5E26D8EC">
+            <wp:extent cx="3798570" cy="2335953"/>
             <wp:effectExtent l="0" t="0" r="0" b="0"/>
-            <wp:docPr id="3" name="Image 3"/>
+            <wp:docPr id="3" name="Image 3" title=""/>
             <wp:cNvGraphicFramePr>
-              <a:graphicFrameLocks xmlns:a="http://schemas.openxmlformats.org/drawingml/2006/main" noChangeAspect="1"/>
+              <a:graphicFrameLocks noChangeAspect="1"/>
             </wp:cNvGraphicFramePr>
-            <a:graphic xmlns:a="http://schemas.openxmlformats.org/drawingml/2006/main">
+            <a:graphic>
               <a:graphicData uri="http://schemas.openxmlformats.org/drawingml/2006/picture">
-                <pic:pic xmlns:pic="http://schemas.openxmlformats.org/drawingml/2006/picture">
+                <pic:pic>
                   <pic:nvPicPr>
-                    <pic:cNvPr id="0" name="Picture 2"/>
-                    <pic:cNvPicPr>
-                      <a:picLocks noChangeAspect="1" noChangeArrowheads="1"/>
-                    </pic:cNvPicPr>
+                    <pic:cNvPr id="0" name="Image 3"/>
+                    <pic:cNvPicPr/>
                   </pic:nvPicPr>
                   <pic:blipFill>
-                    <a:blip r:embed="rId5">
-                      <a:extLst>
+                    <a:blip r:embed="Ra5fc7bffd49c47d4">
+                      <a:extLst xmlns:a="http://schemas.openxmlformats.org/drawingml/2006/main">
                         <a:ext uri="{28A0092B-C50C-407E-A947-70E740481C1C}">
                           <a14:useLocalDpi xmlns:a14="http://schemas.microsoft.com/office/drawing/2010/main" val="0"/>
                         </a:ext>
                       </a:extLst>
                     </a:blip>
-                    <a:srcRect/>
                     <a:stretch>
                       <a:fillRect/>
                     </a:stretch>
                   </pic:blipFill>
-                  <pic:spPr bwMode="auto">
-                    <a:xfrm>
+                  <pic:spPr>
+                    <a:xfrm rot="0" flipH="0" flipV="0">
                       <a:off x="0" y="0"/>
-                      <a:ext cx="4046220" cy="2712720"/>
+                      <a:ext cx="3798570" cy="2335953"/>
                     </a:xfrm>
                     <a:prstGeom prst="rect">
                       <a:avLst/>
                     </a:prstGeom>
-                    <a:noFill/>
-                    <a:ln>
-                      <a:noFill/>
-                    </a:ln>
                   </pic:spPr>
                 </pic:pic>
               </a:graphicData>
@@ -1345,7 +1327,7 @@
           </m:r>
           <m:r>
             <w:rPr>
-              <w:rFonts w:ascii="Cambria Math" w:eastAsiaTheme="minorEastAsia" w:hAnsi="Cambria Math"/>
+              <w:rFonts w:ascii="Cambria Math" w:hAnsi="Cambria Math" w:eastAsiaTheme="minorEastAsia"/>
               <w:lang w:val="en-CA"/>
             </w:rPr>
             <m:t>, to=CAD}</m:t>
@@ -1480,51 +1462,41 @@
         </w:rPr>
       </w:pPr>
       <w:r>
-        <w:rPr>
-          <w:noProof/>
-        </w:rPr>
         <w:drawing>
-          <wp:inline distT="0" distB="0" distL="0" distR="0" wp14:anchorId="2735017E" wp14:editId="37870C53">
-            <wp:extent cx="4046220" cy="3474720"/>
+          <wp:inline wp14:editId="42F2FDF8" wp14:anchorId="2735017E">
+            <wp:extent cx="3446119" cy="2679497"/>
             <wp:effectExtent l="0" t="0" r="0" b="0"/>
-            <wp:docPr id="4" name="Image 4"/>
+            <wp:docPr id="4" name="Image 4" title=""/>
             <wp:cNvGraphicFramePr>
-              <a:graphicFrameLocks xmlns:a="http://schemas.openxmlformats.org/drawingml/2006/main" noChangeAspect="1"/>
+              <a:graphicFrameLocks noChangeAspect="1"/>
             </wp:cNvGraphicFramePr>
-            <a:graphic xmlns:a="http://schemas.openxmlformats.org/drawingml/2006/main">
+            <a:graphic>
               <a:graphicData uri="http://schemas.openxmlformats.org/drawingml/2006/picture">
-                <pic:pic xmlns:pic="http://schemas.openxmlformats.org/drawingml/2006/picture">
+                <pic:pic>
                   <pic:nvPicPr>
-                    <pic:cNvPr id="0" name="Picture 2"/>
-                    <pic:cNvPicPr>
-                      <a:picLocks noChangeAspect="1" noChangeArrowheads="1"/>
-                    </pic:cNvPicPr>
+                    <pic:cNvPr id="0" name="Image 4"/>
+                    <pic:cNvPicPr/>
                   </pic:nvPicPr>
                   <pic:blipFill>
-                    <a:blip r:embed="rId5">
-                      <a:extLst>
+                    <a:blip r:embed="Rfcea40d3a1fa4e4b">
+                      <a:extLst xmlns:a="http://schemas.openxmlformats.org/drawingml/2006/main">
                         <a:ext uri="{28A0092B-C50C-407E-A947-70E740481C1C}">
                           <a14:useLocalDpi xmlns:a14="http://schemas.microsoft.com/office/drawing/2010/main" val="0"/>
                         </a:ext>
                       </a:extLst>
                     </a:blip>
-                    <a:srcRect/>
                     <a:stretch>
                       <a:fillRect/>
                     </a:stretch>
                   </pic:blipFill>
-                  <pic:spPr bwMode="auto">
-                    <a:xfrm>
+                  <pic:spPr>
+                    <a:xfrm rot="0" flipH="0" flipV="0">
                       <a:off x="0" y="0"/>
-                      <a:ext cx="4046220" cy="3474720"/>
+                      <a:ext cx="3446119" cy="2679497"/>
                     </a:xfrm>
                     <a:prstGeom prst="rect">
                       <a:avLst/>
                     </a:prstGeom>
-                    <a:noFill/>
-                    <a:ln>
-                      <a:noFill/>
-                    </a:ln>
                   </pic:spPr>
                 </pic:pic>
               </a:graphicData>
@@ -1689,7 +1661,7 @@
         <w:pStyle w:val="Paragraphedeliste"/>
         <w:ind w:left="1080"/>
         <w:rPr>
-          <w:rFonts w:ascii="Cambria Math" w:eastAsiaTheme="minorEastAsia" w:hAnsi="Cambria Math"/>
+          <w:rFonts w:ascii="Cambria Math" w:hAnsi="Cambria Math" w:eastAsiaTheme="minorEastAsia"/>
           <w:i/>
         </w:rPr>
       </w:pPr>
@@ -1763,33 +1735,33 @@
           </m:r>
           <m:r>
             <w:rPr>
-              <w:rFonts w:ascii="Cambria Math" w:eastAsiaTheme="minorEastAsia" w:hAnsi="Cambria Math"/>
+              <w:rFonts w:ascii="Cambria Math" w:hAnsi="Cambria Math" w:eastAsiaTheme="minorEastAsia"/>
             </w:rPr>
             <m:t xml:space="preserve">, </m:t>
           </m:r>
           <m:r>
             <w:rPr>
-              <w:rFonts w:ascii="Cambria Math" w:eastAsiaTheme="minorEastAsia" w:hAnsi="Cambria Math"/>
+              <w:rFonts w:ascii="Cambria Math" w:hAnsi="Cambria Math" w:eastAsiaTheme="minorEastAsia"/>
               <w:lang w:val="en-CA"/>
             </w:rPr>
             <m:t>to</m:t>
           </m:r>
           <m:r>
             <w:rPr>
-              <w:rFonts w:ascii="Cambria Math" w:eastAsiaTheme="minorEastAsia" w:hAnsi="Cambria Math"/>
+              <w:rFonts w:ascii="Cambria Math" w:hAnsi="Cambria Math" w:eastAsiaTheme="minorEastAsia"/>
             </w:rPr>
             <m:t>=</m:t>
           </m:r>
           <m:r>
             <w:rPr>
-              <w:rFonts w:ascii="Cambria Math" w:eastAsiaTheme="minorEastAsia" w:hAnsi="Cambria Math"/>
+              <w:rFonts w:ascii="Cambria Math" w:hAnsi="Cambria Math" w:eastAsiaTheme="minorEastAsia"/>
               <w:lang w:val="en-CA"/>
             </w:rPr>
             <m:t>USD</m:t>
           </m:r>
           <m:r>
             <w:rPr>
-              <w:rFonts w:ascii="Cambria Math" w:eastAsiaTheme="minorEastAsia" w:hAnsi="Cambria Math"/>
+              <w:rFonts w:ascii="Cambria Math" w:hAnsi="Cambria Math" w:eastAsiaTheme="minorEastAsia"/>
             </w:rPr>
             <m:t>}</m:t>
           </m:r>
@@ -1900,21 +1872,21 @@
           </m:r>
           <m:r>
             <w:rPr>
-              <w:rFonts w:ascii="Cambria Math" w:eastAsiaTheme="minorEastAsia" w:hAnsi="Cambria Math"/>
+              <w:rFonts w:ascii="Cambria Math" w:hAnsi="Cambria Math" w:eastAsiaTheme="minorEastAsia"/>
               <w:lang w:val="en-CA"/>
             </w:rPr>
             <m:t>, to=</m:t>
           </m:r>
           <m:r>
             <w:rPr>
-              <w:rFonts w:ascii="Cambria Math" w:eastAsiaTheme="minorEastAsia" w:hAnsi="Cambria Math"/>
+              <w:rFonts w:ascii="Cambria Math" w:hAnsi="Cambria Math" w:eastAsiaTheme="minorEastAsia"/>
               <w:lang w:val="en-CA"/>
             </w:rPr>
             <m:t>S</m:t>
           </m:r>
           <m:r>
             <w:rPr>
-              <w:rFonts w:ascii="Cambria Math" w:eastAsiaTheme="minorEastAsia" w:hAnsi="Cambria Math"/>
+              <w:rFonts w:ascii="Cambria Math" w:hAnsi="Cambria Math" w:eastAsiaTheme="minorEastAsia"/>
               <w:lang w:val="en-CA"/>
             </w:rPr>
             <m:t>D}</m:t>
@@ -2026,7 +1998,7 @@
           </m:r>
           <m:r>
             <w:rPr>
-              <w:rFonts w:ascii="Cambria Math" w:eastAsiaTheme="minorEastAsia" w:hAnsi="Cambria Math"/>
+              <w:rFonts w:ascii="Cambria Math" w:hAnsi="Cambria Math" w:eastAsiaTheme="minorEastAsia"/>
               <w:lang w:val="en-CA"/>
             </w:rPr>
             <m:t>, to=CAD}</m:t>
@@ -2068,30 +2040,23 @@
         <w:ind w:left="1080"/>
       </w:pPr>
       <w:r>
+        <w:rPr/>
         <w:t>Il ne fait pas de sens de tester ce critère car la fonction « </w:t>
       </w:r>
       <w:proofErr w:type="spellStart"/>
-      <w:proofErr w:type="gramStart"/>
-      <w:r>
+      <w:r>
+        <w:rPr/>
         <w:t>convert</w:t>
       </w:r>
       <w:proofErr w:type="spellEnd"/>
       <w:r>
+        <w:rPr/>
         <w:t>(</w:t>
       </w:r>
-      <w:proofErr w:type="gramEnd"/>
-      <w:r>
+      <w:r>
+        <w:rPr/>
         <w:t xml:space="preserve">) » ne contient pas de condition composée. </w:t>
       </w:r>
-    </w:p>
-    <w:p>
-      <w:pPr>
-        <w:pStyle w:val="Paragraphedeliste"/>
-        <w:ind w:left="1080"/>
-        <w:rPr>
-          <w:u w:val="single"/>
-        </w:rPr>
-      </w:pPr>
     </w:p>
     <w:p>
       <w:pPr>
@@ -2117,51 +2082,23 @@
         <w:ind w:left="1080"/>
       </w:pPr>
       <w:r>
+        <w:rPr/>
         <w:t>Il ne fait pas de sens de tester ce critère car la fonction « </w:t>
       </w:r>
       <w:proofErr w:type="spellStart"/>
-      <w:proofErr w:type="gramStart"/>
-      <w:r>
+      <w:r>
+        <w:rPr/>
         <w:t>convert</w:t>
       </w:r>
       <w:proofErr w:type="spellEnd"/>
       <w:r>
+        <w:rPr/>
         <w:t>(</w:t>
       </w:r>
-      <w:proofErr w:type="gramEnd"/>
-      <w:r>
+      <w:r>
+        <w:rPr/>
         <w:t xml:space="preserve">) » ne contient pas de boucle. </w:t>
       </w:r>
-    </w:p>
-    <w:p>
-      <w:pPr>
-        <w:pStyle w:val="Paragraphedeliste"/>
-        <w:ind w:left="1080"/>
-      </w:pPr>
-    </w:p>
-    <w:p>
-      <w:pPr>
-        <w:pStyle w:val="Paragraphedeliste"/>
-        <w:ind w:left="1080"/>
-      </w:pPr>
-    </w:p>
-    <w:p>
-      <w:pPr>
-        <w:pStyle w:val="Paragraphedeliste"/>
-        <w:ind w:left="1080"/>
-      </w:pPr>
-    </w:p>
-    <w:p>
-      <w:pPr>
-        <w:pStyle w:val="Paragraphedeliste"/>
-        <w:ind w:left="1080"/>
-      </w:pPr>
-    </w:p>
-    <w:p>
-      <w:pPr>
-        <w:pStyle w:val="Paragraphedeliste"/>
-        <w:ind w:left="1080"/>
-      </w:pPr>
     </w:p>
     <w:p>
       <w:pPr>
@@ -2244,6 +2181,8 @@
       </w:pPr>
       <w:r>
         <w:tab/>
+      </w:r>
+      <w:r>
         <w:t xml:space="preserve">Hypothèse 1 : </w:t>
       </w:r>
       <w:proofErr w:type="spellStart"/>
@@ -2261,6 +2200,8 @@
       </w:pPr>
       <w:r>
         <w:tab/>
+      </w:r>
+      <w:r>
         <w:t>Hypothèse 2 : TestCurrencyConvertor.convertUnknownDevise1()</w:t>
       </w:r>
     </w:p>
@@ -2276,6 +2217,8 @@
       </w:r>
       <w:r>
         <w:tab/>
+      </w:r>
+      <w:r>
         <w:t>TestCurrencyConvertor.convertUnknownDevise2()</w:t>
       </w:r>
     </w:p>
@@ -2285,6 +2228,8 @@
       </w:pPr>
       <w:r>
         <w:tab/>
+      </w:r>
+      <w:r>
         <w:t xml:space="preserve">Hypothèse 3 : </w:t>
       </w:r>
       <w:proofErr w:type="spellStart"/>
@@ -2308,6 +2253,8 @@
       </w:r>
       <w:r>
         <w:tab/>
+      </w:r>
+      <w:r>
         <w:t>TestCurrencyConvertor.deviseSizeToBig2()</w:t>
       </w:r>
     </w:p>
@@ -2345,6 +2292,8 @@
       </w:r>
       <w:r>
         <w:tab/>
+      </w:r>
+      <w:r>
         <w:t>TestCurrencyConvertor.deviseSizeToSmall2()</w:t>
       </w:r>
     </w:p>
@@ -2354,6 +2303,8 @@
       </w:pPr>
       <w:r>
         <w:tab/>
+      </w:r>
+      <w:r>
         <w:t xml:space="preserve">Hypothèse 4 : </w:t>
       </w:r>
       <w:proofErr w:type="spellStart"/>
@@ -2371,6 +2322,8 @@
       </w:pPr>
       <w:r>
         <w:tab/>
+      </w:r>
+      <w:r>
         <w:t xml:space="preserve">Hypothèse 5 : </w:t>
       </w:r>
       <w:proofErr w:type="spellStart"/>
@@ -2388,6 +2341,8 @@
       </w:pPr>
       <w:r>
         <w:tab/>
+      </w:r>
+      <w:r>
         <w:t xml:space="preserve">Hypothèse 6 : </w:t>
       </w:r>
       <w:proofErr w:type="spellStart"/>
@@ -2427,6 +2382,8 @@
       </w:pPr>
       <w:r>
         <w:tab/>
+      </w:r>
+      <w:r>
         <w:t xml:space="preserve">Hypothèse 7 : </w:t>
       </w:r>
       <w:proofErr w:type="spellStart"/>
@@ -2444,6 +2401,8 @@
       </w:pPr>
       <w:r>
         <w:tab/>
+      </w:r>
+      <w:r>
         <w:t xml:space="preserve">Hypothèse 8 : </w:t>
       </w:r>
       <w:proofErr w:type="spellStart"/>
@@ -2473,27 +2432,24 @@
         <w:pStyle w:val="Paragraphedeliste"/>
       </w:pPr>
       <w:r>
-        <w:rPr>
-          <w:noProof/>
-        </w:rPr>
         <w:drawing>
-          <wp:inline distT="0" distB="0" distL="0" distR="0" wp14:anchorId="1C759E72" wp14:editId="113A9A7B">
-            <wp:extent cx="5608806" cy="922100"/>
+          <wp:inline wp14:editId="3C4BF144" wp14:anchorId="1C759E72">
+            <wp:extent cx="5237331" cy="781166"/>
             <wp:effectExtent l="0" t="0" r="0" b="0"/>
-            <wp:docPr id="1" name="Image 1" descr="Une image contenant texte, intérieur&#10;&#10;Description générée automatiquement"/>
+            <wp:docPr id="1" name="Image 1" descr="Une image contenant texte, intérieur&#10;&#10;Description générée automatiquement" title=""/>
             <wp:cNvGraphicFramePr>
-              <a:graphicFrameLocks xmlns:a="http://schemas.openxmlformats.org/drawingml/2006/main" noChangeAspect="1"/>
+              <a:graphicFrameLocks noChangeAspect="1"/>
             </wp:cNvGraphicFramePr>
-            <a:graphic xmlns:a="http://schemas.openxmlformats.org/drawingml/2006/main">
+            <a:graphic>
               <a:graphicData uri="http://schemas.openxmlformats.org/drawingml/2006/picture">
-                <pic:pic xmlns:pic="http://schemas.openxmlformats.org/drawingml/2006/picture">
+                <pic:pic>
                   <pic:nvPicPr>
-                    <pic:cNvPr id="1" name="Image 1" descr="Une image contenant texte, intérieur&#10;&#10;Description générée automatiquement"/>
+                    <pic:cNvPr id="0" name="Image 1"/>
                     <pic:cNvPicPr/>
                   </pic:nvPicPr>
                   <pic:blipFill>
-                    <a:blip r:embed="rId6">
-                      <a:extLst>
+                    <a:blip r:embed="R1b38201904c4425e">
+                      <a:extLst xmlns:a="http://schemas.openxmlformats.org/drawingml/2006/main">
                         <a:ext uri="{28A0092B-C50C-407E-A947-70E740481C1C}">
                           <a14:useLocalDpi xmlns:a14="http://schemas.microsoft.com/office/drawing/2010/main" val="0"/>
                         </a:ext>
@@ -2504,9 +2460,9 @@
                     </a:stretch>
                   </pic:blipFill>
                   <pic:spPr>
-                    <a:xfrm>
+                    <a:xfrm rot="0" flipH="0" flipV="0">
                       <a:off x="0" y="0"/>
-                      <a:ext cx="5608806" cy="922100"/>
+                      <a:ext cx="5237331" cy="781166"/>
                     </a:xfrm>
                     <a:prstGeom prst="rect">
                       <a:avLst/>
@@ -2524,30 +2480,27 @@
         <w:pStyle w:val="Paragraphedeliste"/>
       </w:pPr>
       <w:r>
-        <w:t xml:space="preserve">En observant nos résultats il n’est pas clair de pourquoi les tests ont échoués. Est-ce parce que les valeurs testées étaient </w:t>
-      </w:r>
-      <w:r>
-        <w:t>acceptables</w:t>
-      </w:r>
-      <w:r>
+        <w:rPr/>
+        <w:t>En observant nos résultats il n’est pas clair de pourquoi les tests ont échoués.</w:t>
+      </w:r>
+      <w:r>
+        <w:rPr/>
         <w:t xml:space="preserve"> </w:t>
       </w:r>
       <w:r>
-        <w:t>finalement</w:t>
-      </w:r>
-      <w:r>
-        <w:t xml:space="preserve"> ou est-ce parce que nous n’avons pas anticipé la bonne forme d’exception.</w:t>
-      </w:r>
-      <w:r>
-        <w:t xml:space="preserve"> Pour en être sur nous avons </w:t>
-      </w:r>
-      <w:r>
+        <w:rPr/>
+        <w:t xml:space="preserve">Pour en être sur nous avons </w:t>
+      </w:r>
+      <w:r>
+        <w:rPr/>
         <w:t>ajouté</w:t>
       </w:r>
       <w:r>
+        <w:rPr/>
         <w:t xml:space="preserve"> quelque test pour chaque </w:t>
       </w:r>
       <w:r>
+        <w:rPr/>
         <w:t xml:space="preserve">test échoué : </w:t>
       </w:r>
     </w:p>
@@ -2588,14 +2541,9 @@
         <w:jc w:val="center"/>
       </w:pPr>
       <w:r>
+        <w:rPr/>
         <w:t>TestCurrencyConvertor.convertUnknownDevise22()</w:t>
       </w:r>
-    </w:p>
-    <w:p>
-      <w:pPr>
-        <w:pStyle w:val="Paragraphedeliste"/>
-        <w:jc w:val="center"/>
-      </w:pPr>
     </w:p>
     <w:p>
       <w:pPr>
@@ -2964,7 +2912,7 @@
       </w:r>
     </w:p>
     <w:sectPr>
-      <w:pgSz w:w="12240" w:h="15840"/>
+      <w:pgSz w:w="12240" w:h="15840" w:orient="portrait"/>
       <w:pgMar w:top="1440" w:right="1440" w:bottom="1440" w:left="1440" w:header="708" w:footer="708" w:gutter="0"/>
       <w:cols w:space="708"/>
       <w:docGrid w:linePitch="360"/>
@@ -3348,11 +3296,11 @@
 </file>
 
 <file path=word/styles.xml><?xml version="1.0" encoding="utf-8"?>
-<w:styles xmlns:mc="http://schemas.openxmlformats.org/markup-compatibility/2006" xmlns:r="http://schemas.openxmlformats.org/officeDocument/2006/relationships" xmlns:w="http://schemas.openxmlformats.org/wordprocessingml/2006/main" xmlns:w14="http://schemas.microsoft.com/office/word/2010/wordml" xmlns:w15="http://schemas.microsoft.com/office/word/2012/wordml" xmlns:w16cex="http://schemas.microsoft.com/office/word/2018/wordml/cex" xmlns:w16cid="http://schemas.microsoft.com/office/word/2016/wordml/cid" xmlns:w16="http://schemas.microsoft.com/office/word/2018/wordml" xmlns:w16sdtdh="http://schemas.microsoft.com/office/word/2020/wordml/sdtdatahash" xmlns:w16se="http://schemas.microsoft.com/office/word/2015/wordml/symex" mc:Ignorable="w14 w15 w16se w16cid w16 w16cex w16sdtdh">
+<w:styles xmlns:wp14="http://schemas.microsoft.com/office/word/2010/wordprocessingDrawing" xmlns:mc="http://schemas.openxmlformats.org/markup-compatibility/2006" xmlns:r="http://schemas.openxmlformats.org/officeDocument/2006/relationships" xmlns:w="http://schemas.openxmlformats.org/wordprocessingml/2006/main" xmlns:w14="http://schemas.microsoft.com/office/word/2010/wordml" xmlns:w15="http://schemas.microsoft.com/office/word/2012/wordml" xmlns:w16cex="http://schemas.microsoft.com/office/word/2018/wordml/cex" xmlns:w16cid="http://schemas.microsoft.com/office/word/2016/wordml/cid" xmlns:w16="http://schemas.microsoft.com/office/word/2018/wordml" xmlns:w16sdtdh="http://schemas.microsoft.com/office/word/2020/wordml/sdtdatahash" xmlns:w16se="http://schemas.microsoft.com/office/word/2015/wordml/symex" mc:Ignorable="w14 w15 w16se w16cid w16 w16cex w16sdtdh wp14">
   <w:docDefaults>
     <w:rPrDefault>
       <w:rPr>
-        <w:rFonts w:asciiTheme="minorHAnsi" w:eastAsiaTheme="minorHAnsi" w:hAnsiTheme="minorHAnsi" w:cstheme="minorBidi"/>
+        <w:rFonts w:asciiTheme="minorHAnsi" w:hAnsiTheme="minorHAnsi" w:eastAsiaTheme="minorHAnsi" w:cstheme="minorBidi"/>
         <w:sz w:val="22"/>
         <w:szCs w:val="22"/>
         <w:lang w:val="fr-CA" w:eastAsia="en-US" w:bidi="ar-SA"/>
@@ -3367,14 +3315,14 @@
   <w:latentStyles w:defLockedState="0" w:defUIPriority="99" w:defSemiHidden="0" w:defUnhideWhenUsed="0" w:defQFormat="0" w:count="376">
     <w:lsdException w:name="Normal" w:uiPriority="0" w:qFormat="1"/>
     <w:lsdException w:name="heading 1" w:uiPriority="9" w:qFormat="1"/>
-    <w:lsdException w:name="heading 2" w:semiHidden="1" w:uiPriority="9" w:unhideWhenUsed="1" w:qFormat="1"/>
-    <w:lsdException w:name="heading 3" w:semiHidden="1" w:uiPriority="9" w:unhideWhenUsed="1" w:qFormat="1"/>
-    <w:lsdException w:name="heading 4" w:semiHidden="1" w:uiPriority="9" w:unhideWhenUsed="1" w:qFormat="1"/>
-    <w:lsdException w:name="heading 5" w:semiHidden="1" w:uiPriority="9" w:unhideWhenUsed="1" w:qFormat="1"/>
-    <w:lsdException w:name="heading 6" w:semiHidden="1" w:uiPriority="9" w:unhideWhenUsed="1" w:qFormat="1"/>
-    <w:lsdException w:name="heading 7" w:semiHidden="1" w:uiPriority="9" w:unhideWhenUsed="1" w:qFormat="1"/>
-    <w:lsdException w:name="heading 8" w:semiHidden="1" w:uiPriority="9" w:unhideWhenUsed="1" w:qFormat="1"/>
-    <w:lsdException w:name="heading 9" w:semiHidden="1" w:uiPriority="9" w:unhideWhenUsed="1" w:qFormat="1"/>
+    <w:lsdException w:name="heading 2" w:uiPriority="9" w:semiHidden="1" w:unhideWhenUsed="1" w:qFormat="1"/>
+    <w:lsdException w:name="heading 3" w:uiPriority="9" w:semiHidden="1" w:unhideWhenUsed="1" w:qFormat="1"/>
+    <w:lsdException w:name="heading 4" w:uiPriority="9" w:semiHidden="1" w:unhideWhenUsed="1" w:qFormat="1"/>
+    <w:lsdException w:name="heading 5" w:uiPriority="9" w:semiHidden="1" w:unhideWhenUsed="1" w:qFormat="1"/>
+    <w:lsdException w:name="heading 6" w:uiPriority="9" w:semiHidden="1" w:unhideWhenUsed="1" w:qFormat="1"/>
+    <w:lsdException w:name="heading 7" w:uiPriority="9" w:semiHidden="1" w:unhideWhenUsed="1" w:qFormat="1"/>
+    <w:lsdException w:name="heading 8" w:uiPriority="9" w:semiHidden="1" w:unhideWhenUsed="1" w:qFormat="1"/>
+    <w:lsdException w:name="heading 9" w:uiPriority="9" w:semiHidden="1" w:unhideWhenUsed="1" w:qFormat="1"/>
     <w:lsdException w:name="index 1" w:semiHidden="1" w:unhideWhenUsed="1"/>
     <w:lsdException w:name="index 2" w:semiHidden="1" w:unhideWhenUsed="1"/>
     <w:lsdException w:name="index 3" w:semiHidden="1" w:unhideWhenUsed="1"/>
@@ -3384,22 +3332,22 @@
     <w:lsdException w:name="index 7" w:semiHidden="1" w:unhideWhenUsed="1"/>
     <w:lsdException w:name="index 8" w:semiHidden="1" w:unhideWhenUsed="1"/>
     <w:lsdException w:name="index 9" w:semiHidden="1" w:unhideWhenUsed="1"/>
-    <w:lsdException w:name="toc 1" w:semiHidden="1" w:uiPriority="39" w:unhideWhenUsed="1"/>
-    <w:lsdException w:name="toc 2" w:semiHidden="1" w:uiPriority="39" w:unhideWhenUsed="1"/>
-    <w:lsdException w:name="toc 3" w:semiHidden="1" w:uiPriority="39" w:unhideWhenUsed="1"/>
-    <w:lsdException w:name="toc 4" w:semiHidden="1" w:uiPriority="39" w:unhideWhenUsed="1"/>
-    <w:lsdException w:name="toc 5" w:semiHidden="1" w:uiPriority="39" w:unhideWhenUsed="1"/>
-    <w:lsdException w:name="toc 6" w:semiHidden="1" w:uiPriority="39" w:unhideWhenUsed="1"/>
-    <w:lsdException w:name="toc 7" w:semiHidden="1" w:uiPriority="39" w:unhideWhenUsed="1"/>
-    <w:lsdException w:name="toc 8" w:semiHidden="1" w:uiPriority="39" w:unhideWhenUsed="1"/>
-    <w:lsdException w:name="toc 9" w:semiHidden="1" w:uiPriority="39" w:unhideWhenUsed="1"/>
+    <w:lsdException w:name="toc 1" w:uiPriority="39" w:semiHidden="1" w:unhideWhenUsed="1"/>
+    <w:lsdException w:name="toc 2" w:uiPriority="39" w:semiHidden="1" w:unhideWhenUsed="1"/>
+    <w:lsdException w:name="toc 3" w:uiPriority="39" w:semiHidden="1" w:unhideWhenUsed="1"/>
+    <w:lsdException w:name="toc 4" w:uiPriority="39" w:semiHidden="1" w:unhideWhenUsed="1"/>
+    <w:lsdException w:name="toc 5" w:uiPriority="39" w:semiHidden="1" w:unhideWhenUsed="1"/>
+    <w:lsdException w:name="toc 6" w:uiPriority="39" w:semiHidden="1" w:unhideWhenUsed="1"/>
+    <w:lsdException w:name="toc 7" w:uiPriority="39" w:semiHidden="1" w:unhideWhenUsed="1"/>
+    <w:lsdException w:name="toc 8" w:uiPriority="39" w:semiHidden="1" w:unhideWhenUsed="1"/>
+    <w:lsdException w:name="toc 9" w:uiPriority="39" w:semiHidden="1" w:unhideWhenUsed="1"/>
     <w:lsdException w:name="Normal Indent" w:semiHidden="1" w:unhideWhenUsed="1"/>
     <w:lsdException w:name="footnote text" w:semiHidden="1" w:unhideWhenUsed="1"/>
     <w:lsdException w:name="annotation text" w:semiHidden="1" w:unhideWhenUsed="1"/>
     <w:lsdException w:name="header" w:semiHidden="1" w:unhideWhenUsed="1"/>
     <w:lsdException w:name="footer" w:semiHidden="1" w:unhideWhenUsed="1"/>
     <w:lsdException w:name="index heading" w:semiHidden="1" w:unhideWhenUsed="1"/>
-    <w:lsdException w:name="caption" w:semiHidden="1" w:uiPriority="35" w:unhideWhenUsed="1" w:qFormat="1"/>
+    <w:lsdException w:name="caption" w:uiPriority="35" w:semiHidden="1" w:unhideWhenUsed="1" w:qFormat="1"/>
     <w:lsdException w:name="table of figures" w:semiHidden="1" w:unhideWhenUsed="1"/>
     <w:lsdException w:name="envelope address" w:semiHidden="1" w:unhideWhenUsed="1"/>
     <w:lsdException w:name="envelope return" w:semiHidden="1" w:unhideWhenUsed="1"/>
@@ -3430,7 +3378,7 @@
     <w:lsdException w:name="Title" w:uiPriority="10" w:qFormat="1"/>
     <w:lsdException w:name="Closing" w:semiHidden="1" w:unhideWhenUsed="1"/>
     <w:lsdException w:name="Signature" w:semiHidden="1" w:unhideWhenUsed="1"/>
-    <w:lsdException w:name="Default Paragraph Font" w:semiHidden="1" w:uiPriority="1" w:unhideWhenUsed="1"/>
+    <w:lsdException w:name="Default Paragraph Font" w:uiPriority="1" w:semiHidden="1" w:unhideWhenUsed="1"/>
     <w:lsdException w:name="Body Text" w:semiHidden="1" w:unhideWhenUsed="1"/>
     <w:lsdException w:name="Body Text Indent" w:semiHidden="1" w:unhideWhenUsed="1"/>
     <w:lsdException w:name="List Continue" w:semiHidden="1" w:unhideWhenUsed="1"/>
@@ -3630,8 +3578,8 @@
     <w:lsdException w:name="Subtle Reference" w:uiPriority="31" w:qFormat="1"/>
     <w:lsdException w:name="Intense Reference" w:uiPriority="32" w:qFormat="1"/>
     <w:lsdException w:name="Book Title" w:uiPriority="33" w:qFormat="1"/>
-    <w:lsdException w:name="Bibliography" w:semiHidden="1" w:uiPriority="37" w:unhideWhenUsed="1"/>
-    <w:lsdException w:name="TOC Heading" w:semiHidden="1" w:uiPriority="39" w:unhideWhenUsed="1" w:qFormat="1"/>
+    <w:lsdException w:name="Bibliography" w:uiPriority="37" w:semiHidden="1" w:unhideWhenUsed="1"/>
+    <w:lsdException w:name="TOC Heading" w:uiPriority="39" w:semiHidden="1" w:unhideWhenUsed="1" w:qFormat="1"/>
     <w:lsdException w:name="Plain Table 1" w:uiPriority="41"/>
     <w:lsdException w:name="Plain Table 2" w:uiPriority="42"/>
     <w:lsdException w:name="Plain Table 3" w:uiPriority="43"/>
@@ -3742,17 +3690,17 @@
     <w:lsdException w:name="Unresolved Mention" w:semiHidden="1" w:unhideWhenUsed="1"/>
     <w:lsdException w:name="Smart Link" w:semiHidden="1" w:unhideWhenUsed="1"/>
   </w:latentStyles>
-  <w:style w:type="paragraph" w:default="1" w:styleId="Normal">
+  <w:style w:type="paragraph" w:styleId="Normal" w:default="1">
     <w:name w:val="Normal"/>
     <w:qFormat/>
   </w:style>
-  <w:style w:type="character" w:default="1" w:styleId="Policepardfaut">
+  <w:style w:type="character" w:styleId="Policepardfaut" w:default="1">
     <w:name w:val="Default Paragraph Font"/>
     <w:uiPriority w:val="1"/>
     <w:semiHidden/>
     <w:unhideWhenUsed/>
   </w:style>
-  <w:style w:type="table" w:default="1" w:styleId="TableauNormal">
+  <w:style w:type="table" w:styleId="TableauNormal" w:default="1">
     <w:name w:val="Normal Table"/>
     <w:uiPriority w:val="99"/>
     <w:semiHidden/>
@@ -3767,13 +3715,13 @@
       </w:tblCellMar>
     </w:tblPr>
   </w:style>
-  <w:style w:type="numbering" w:default="1" w:styleId="Aucuneliste">
+  <w:style w:type="numbering" w:styleId="Aucuneliste" w:default="1">
     <w:name w:val="No List"/>
     <w:uiPriority w:val="99"/>
     <w:semiHidden/>
     <w:unhideWhenUsed/>
   </w:style>
-  <w:style w:type="paragraph" w:customStyle="1" w:styleId="Default">
+  <w:style w:type="paragraph" w:styleId="Default" w:customStyle="1">
     <w:name w:val="Default"/>
     <w:rsid w:val="009650B8"/>
     <w:pPr>

</xml_diff>